<commit_message>
valuation of kalimasta give to user committee
</commit_message>
<xml_diff>
--- a/ofc/estimates/finalized estimates/प्रतिबेदन.docx
+++ b/ofc/estimates/finalized estimates/प्रतिबेदन.docx
@@ -1,6 +1,6 @@
 
 <file path=word/document.xml><?xml version="1.0" encoding="utf-8"?>
-<w:document xmlns:wpc="http://schemas.microsoft.com/office/word/2010/wordprocessingCanvas" xmlns:cx="http://schemas.microsoft.com/office/drawing/2014/chartex" xmlns:mc="http://schemas.openxmlformats.org/markup-compatibility/2006" xmlns:o="urn:schemas-microsoft-com:office:office" xmlns:r="http://schemas.openxmlformats.org/officeDocument/2006/relationships" xmlns:m="http://schemas.openxmlformats.org/officeDocument/2006/math" xmlns:v="urn:schemas-microsoft-com:vml" xmlns:wp14="http://schemas.microsoft.com/office/word/2010/wordprocessingDrawing" xmlns:wp="http://schemas.openxmlformats.org/drawingml/2006/wordprocessingDrawing" xmlns:w10="urn:schemas-microsoft-com:office:word" xmlns:w="http://schemas.openxmlformats.org/wordprocessingml/2006/main" xmlns:w14="http://schemas.microsoft.com/office/word/2010/wordml" xmlns:w15="http://schemas.microsoft.com/office/word/2012/wordml" xmlns:w16se="http://schemas.microsoft.com/office/word/2015/wordml/symex" xmlns:wpg="http://schemas.microsoft.com/office/word/2010/wordprocessingGroup" xmlns:wpi="http://schemas.microsoft.com/office/word/2010/wordprocessingInk" xmlns:wne="http://schemas.microsoft.com/office/word/2006/wordml" xmlns:wps="http://schemas.microsoft.com/office/word/2010/wordprocessingShape" mc:Ignorable="w14 w15 w16se wp14">
+<w:document xmlns:wpc="http://schemas.microsoft.com/office/word/2010/wordprocessingCanvas" xmlns:mc="http://schemas.openxmlformats.org/markup-compatibility/2006" xmlns:o="urn:schemas-microsoft-com:office:office" xmlns:r="http://schemas.openxmlformats.org/officeDocument/2006/relationships" xmlns:m="http://schemas.openxmlformats.org/officeDocument/2006/math" xmlns:v="urn:schemas-microsoft-com:vml" xmlns:wp14="http://schemas.microsoft.com/office/word/2010/wordprocessingDrawing" xmlns:wp="http://schemas.openxmlformats.org/drawingml/2006/wordprocessingDrawing" xmlns:w10="urn:schemas-microsoft-com:office:word" xmlns:w="http://schemas.openxmlformats.org/wordprocessingml/2006/main" xmlns:w14="http://schemas.microsoft.com/office/word/2010/wordml" xmlns:w15="http://schemas.microsoft.com/office/word/2012/wordml" xmlns:wpg="http://schemas.microsoft.com/office/word/2010/wordprocessingGroup" xmlns:wpi="http://schemas.microsoft.com/office/word/2010/wordprocessingInk" xmlns:wne="http://schemas.microsoft.com/office/word/2006/wordml" xmlns:wps="http://schemas.microsoft.com/office/word/2010/wordprocessingShape" mc:Ignorable="w14 w15 wp14">
   <w:body>
     <w:p>
       <w:pPr>
@@ -345,7 +345,7 @@
           <w:rFonts w:cs="Nirmala UI"/>
           <w:cs/>
         </w:rPr>
-        <w:t xml:space="preserve"> रहेको कुलो </w:t>
+        <w:t xml:space="preserve"> कुलो </w:t>
       </w:r>
       <w:r>
         <w:rPr>
@@ -667,7 +667,14 @@
           <w:rFonts w:cs="Nirmala UI"/>
           <w:cs/>
         </w:rPr>
-        <w:t xml:space="preserve"> कार्य को </w:t>
+        <w:t xml:space="preserve"> कार्य</w:t>
+      </w:r>
+      <w:r>
+        <w:rPr>
+          <w:rFonts w:cs="Nirmala UI"/>
+          <w:cs/>
+        </w:rPr>
+        <w:t xml:space="preserve">को </w:t>
       </w:r>
       <w:r>
         <w:rPr>
@@ -757,7 +764,6 @@
     <w:p>
       <w:pPr>
         <w:spacing w:line="360" w:lineRule="auto"/>
-        <w:jc w:val="both"/>
         <w:rPr>
           <w:rFonts w:cs="Nirmala UI"/>
         </w:rPr>
@@ -766,164 +772,103 @@
     <w:p>
       <w:pPr>
         <w:spacing w:line="360" w:lineRule="auto"/>
-        <w:jc w:val="right"/>
-        <w:rPr>
-          <w:rFonts w:cs="Nirmala UI"/>
-        </w:rPr>
-      </w:pPr>
+        <w:ind w:left="6480" w:firstLine="720"/>
+        <w:rPr>
+          <w:rFonts w:cs="Nirmala UI"/>
+        </w:rPr>
+      </w:pPr>
+      <w:r>
+        <w:rPr>
+          <w:rFonts w:cs="Nirmala UI" w:hint="cs"/>
+          <w:u w:val="single"/>
+          <w:cs/>
+        </w:rPr>
+        <w:t>प्रतिबेदक</w:t>
+      </w:r>
+      <w:r>
+        <w:rPr>
+          <w:rFonts w:cs="Nirmala UI" w:hint="cs"/>
+          <w:u w:val="single"/>
+          <w:cs/>
+        </w:rPr>
+        <w:tab/>
+      </w:r>
+      <w:r>
+        <w:rPr>
+          <w:rFonts w:cs="Nirmala UI" w:hint="cs"/>
+          <w:cs/>
+        </w:rPr>
+        <w:tab/>
+        <w:t xml:space="preserve"> </w:t>
+      </w:r>
+      <w:r>
+        <w:rPr>
+          <w:rFonts w:cs="Nirmala UI"/>
+          <w:cs/>
+        </w:rPr>
+        <w:t xml:space="preserve">  </w:t>
+      </w:r>
+      <w:r>
+        <w:rPr>
+          <w:rFonts w:cs="Nirmala UI" w:hint="cs"/>
+          <w:cs/>
+        </w:rPr>
+        <w:t xml:space="preserve">    </w:t>
+      </w:r>
     </w:p>
     <w:p>
       <w:pPr>
-        <w:spacing w:line="360" w:lineRule="auto"/>
-        <w:jc w:val="right"/>
-        <w:rPr>
-          <w:rFonts w:cs="Nirmala UI"/>
-        </w:rPr>
-      </w:pPr>
+        <w:spacing w:line="276" w:lineRule="auto"/>
+        <w:ind w:left="7200"/>
+        <w:jc w:val="both"/>
+        <w:rPr>
+          <w:rFonts w:cs="Nirmala UI"/>
+        </w:rPr>
+      </w:pPr>
+      <w:r>
+        <w:rPr>
+          <w:rFonts w:cs="Nirmala UI" w:hint="cs"/>
+          <w:cs/>
+        </w:rPr>
+        <w:t>कृस्टल</w:t>
+      </w:r>
+      <w:r>
+        <w:rPr>
+          <w:rFonts w:cs="Nirmala UI"/>
+          <w:cs/>
+        </w:rPr>
+        <w:t xml:space="preserve"> सुवाल</w:t>
+      </w:r>
+    </w:p>
+    <w:p>
+      <w:pPr>
+        <w:spacing w:line="276" w:lineRule="auto"/>
+        <w:ind w:left="7200"/>
+        <w:jc w:val="both"/>
+        <w:rPr>
+          <w:rFonts w:cs="Nirmala UI"/>
+        </w:rPr>
+      </w:pPr>
+      <w:r>
+        <w:rPr>
+          <w:rFonts w:cs="Nirmala UI" w:hint="cs"/>
+          <w:cs/>
+        </w:rPr>
+        <w:t>वडा</w:t>
+      </w:r>
+      <w:r>
+        <w:rPr>
+          <w:rFonts w:cs="Nirmala UI"/>
+          <w:cs/>
+        </w:rPr>
+        <w:t xml:space="preserve"> प्राबिधिक</w:t>
+      </w:r>
       <w:bookmarkStart w:id="0" w:name="_GoBack"/>
       <w:bookmarkEnd w:id="0"/>
     </w:p>
     <w:p>
       <w:pPr>
-        <w:spacing w:line="360" w:lineRule="auto"/>
-        <w:jc w:val="right"/>
-        <w:rPr>
-          <w:rFonts w:cs="Nirmala UI"/>
-        </w:rPr>
-      </w:pPr>
-    </w:p>
-    <w:p>
-      <w:pPr>
-        <w:spacing w:line="360" w:lineRule="auto"/>
-        <w:jc w:val="right"/>
-        <w:rPr>
-          <w:rFonts w:cs="Nirmala UI"/>
-        </w:rPr>
-      </w:pPr>
-    </w:p>
-    <w:p>
-      <w:pPr>
-        <w:spacing w:line="360" w:lineRule="auto"/>
-        <w:jc w:val="right"/>
-        <w:rPr>
-          <w:rFonts w:cs="Nirmala UI"/>
-        </w:rPr>
-      </w:pPr>
-    </w:p>
-    <w:p>
-      <w:pPr>
-        <w:spacing w:line="360" w:lineRule="auto"/>
-        <w:rPr>
-          <w:rFonts w:cs="Nirmala UI"/>
-        </w:rPr>
-      </w:pPr>
-    </w:p>
-    <w:p>
-      <w:pPr>
-        <w:spacing w:line="360" w:lineRule="auto"/>
-        <w:jc w:val="right"/>
-        <w:rPr>
-          <w:rFonts w:cs="Nirmala UI"/>
-        </w:rPr>
-      </w:pPr>
-    </w:p>
-    <w:p>
-      <w:pPr>
-        <w:spacing w:line="360" w:lineRule="auto"/>
-        <w:jc w:val="right"/>
-        <w:rPr>
-          <w:rFonts w:cs="Nirmala UI"/>
-        </w:rPr>
-      </w:pPr>
-    </w:p>
-    <w:p>
-      <w:pPr>
-        <w:spacing w:line="360" w:lineRule="auto"/>
-        <w:ind w:left="7200" w:firstLine="720"/>
-        <w:rPr>
-          <w:rFonts w:cs="Nirmala UI"/>
-        </w:rPr>
-      </w:pPr>
-      <w:r>
-        <w:rPr>
-          <w:rFonts w:cs="Nirmala UI" w:hint="cs"/>
-          <w:u w:val="single"/>
-          <w:cs/>
-        </w:rPr>
-        <w:t>प्रतिबेदक</w:t>
-      </w:r>
-      <w:r>
-        <w:rPr>
-          <w:rFonts w:cs="Nirmala UI" w:hint="cs"/>
-          <w:u w:val="single"/>
-          <w:cs/>
-        </w:rPr>
-        <w:tab/>
-      </w:r>
-      <w:r>
-        <w:rPr>
-          <w:rFonts w:cs="Nirmala UI" w:hint="cs"/>
-          <w:cs/>
-        </w:rPr>
-        <w:tab/>
-        <w:t xml:space="preserve"> </w:t>
-      </w:r>
-      <w:r>
-        <w:rPr>
-          <w:rFonts w:cs="Nirmala UI"/>
-          <w:cs/>
-        </w:rPr>
-        <w:t xml:space="preserve">  </w:t>
-      </w:r>
-      <w:r>
-        <w:rPr>
-          <w:rFonts w:cs="Nirmala UI" w:hint="cs"/>
-          <w:cs/>
-        </w:rPr>
-        <w:t xml:space="preserve">    </w:t>
-      </w:r>
-    </w:p>
-    <w:p>
-      <w:pPr>
-        <w:spacing w:line="360" w:lineRule="auto"/>
-        <w:ind w:left="7200"/>
-        <w:jc w:val="both"/>
-        <w:rPr>
-          <w:rFonts w:cs="Nirmala UI"/>
-        </w:rPr>
-      </w:pPr>
-      <w:r>
-        <w:rPr>
-          <w:rFonts w:cs="Nirmala UI" w:hint="cs"/>
-          <w:cs/>
-        </w:rPr>
-        <w:t>वडा</w:t>
-      </w:r>
-      <w:r>
-        <w:rPr>
-          <w:rFonts w:cs="Nirmala UI"/>
-          <w:cs/>
-        </w:rPr>
-        <w:t xml:space="preserve"> प्राबिधिक </w:t>
-      </w:r>
-      <w:r>
-        <w:rPr>
-          <w:rFonts w:cs="Nirmala UI" w:hint="cs"/>
-          <w:cs/>
-        </w:rPr>
-        <w:t>कृस्टल</w:t>
-      </w:r>
-      <w:r>
-        <w:rPr>
-          <w:rFonts w:cs="Nirmala UI"/>
-          <w:cs/>
-        </w:rPr>
-        <w:t xml:space="preserve"> सुवाल</w:t>
-      </w:r>
-    </w:p>
-    <w:p>
-      <w:pPr>
-        <w:spacing w:line="360" w:lineRule="auto"/>
+        <w:spacing w:line="276" w:lineRule="auto"/>
         <w:ind w:left="7200"/>
         <w:jc w:val="both"/>
         <w:rPr>
@@ -985,8 +930,8 @@
 </file>
 
 <file path=word/numbering.xml><?xml version="1.0" encoding="utf-8"?>
-<w:numbering xmlns:wpc="http://schemas.microsoft.com/office/word/2010/wordprocessingCanvas" xmlns:cx="http://schemas.microsoft.com/office/drawing/2014/chartex" xmlns:mc="http://schemas.openxmlformats.org/markup-compatibility/2006" xmlns:o="urn:schemas-microsoft-com:office:office" xmlns:r="http://schemas.openxmlformats.org/officeDocument/2006/relationships" xmlns:m="http://schemas.openxmlformats.org/officeDocument/2006/math" xmlns:v="urn:schemas-microsoft-com:vml" xmlns:wp14="http://schemas.microsoft.com/office/word/2010/wordprocessingDrawing" xmlns:wp="http://schemas.openxmlformats.org/drawingml/2006/wordprocessingDrawing" xmlns:w10="urn:schemas-microsoft-com:office:word" xmlns:w="http://schemas.openxmlformats.org/wordprocessingml/2006/main" xmlns:w14="http://schemas.microsoft.com/office/word/2010/wordml" xmlns:w15="http://schemas.microsoft.com/office/word/2012/wordml" xmlns:w16se="http://schemas.microsoft.com/office/word/2015/wordml/symex" xmlns:wpg="http://schemas.microsoft.com/office/word/2010/wordprocessingGroup" xmlns:wpi="http://schemas.microsoft.com/office/word/2010/wordprocessingInk" xmlns:wne="http://schemas.microsoft.com/office/word/2006/wordml" xmlns:wps="http://schemas.microsoft.com/office/word/2010/wordprocessingShape" mc:Ignorable="w14 w15 w16se wp14">
-  <w:abstractNum w:abstractNumId="0" w15:restartNumberingAfterBreak="0">
+<w:numbering xmlns:wpc="http://schemas.microsoft.com/office/word/2010/wordprocessingCanvas" xmlns:mc="http://schemas.openxmlformats.org/markup-compatibility/2006" xmlns:o="urn:schemas-microsoft-com:office:office" xmlns:r="http://schemas.openxmlformats.org/officeDocument/2006/relationships" xmlns:m="http://schemas.openxmlformats.org/officeDocument/2006/math" xmlns:v="urn:schemas-microsoft-com:vml" xmlns:wp14="http://schemas.microsoft.com/office/word/2010/wordprocessingDrawing" xmlns:wp="http://schemas.openxmlformats.org/drawingml/2006/wordprocessingDrawing" xmlns:w10="urn:schemas-microsoft-com:office:word" xmlns:w="http://schemas.openxmlformats.org/wordprocessingml/2006/main" xmlns:w14="http://schemas.microsoft.com/office/word/2010/wordml" xmlns:w15="http://schemas.microsoft.com/office/word/2012/wordml" xmlns:wpg="http://schemas.microsoft.com/office/word/2010/wordprocessingGroup" xmlns:wpi="http://schemas.microsoft.com/office/word/2010/wordprocessingInk" xmlns:wne="http://schemas.microsoft.com/office/word/2006/wordml" xmlns:wps="http://schemas.microsoft.com/office/word/2010/wordprocessingShape" mc:Ignorable="w14 w15 wp14">
+  <w:abstractNum w:abstractNumId="0">
     <w:nsid w:val="21707631"/>
     <w:multiLevelType w:val="hybridMultilevel"/>
     <w:tmpl w:val="EB4A256E"/>
@@ -1075,7 +1020,7 @@
       </w:pPr>
     </w:lvl>
   </w:abstractNum>
-  <w:abstractNum w:abstractNumId="1" w15:restartNumberingAfterBreak="0">
+  <w:abstractNum w:abstractNumId="1">
     <w:nsid w:val="39F81EBD"/>
     <w:multiLevelType w:val="hybridMultilevel"/>
     <w:tmpl w:val="4E9AF1B6"/>
@@ -1164,7 +1109,7 @@
       </w:pPr>
     </w:lvl>
   </w:abstractNum>
-  <w:abstractNum w:abstractNumId="2" w15:restartNumberingAfterBreak="0">
+  <w:abstractNum w:abstractNumId="2">
     <w:nsid w:val="7B7918AF"/>
     <w:multiLevelType w:val="hybridMultilevel"/>
     <w:tmpl w:val="432A2402"/>
@@ -1266,7 +1211,7 @@
 </file>
 
 <file path=word/styles.xml><?xml version="1.0" encoding="utf-8"?>
-<w:styles xmlns:mc="http://schemas.openxmlformats.org/markup-compatibility/2006" xmlns:r="http://schemas.openxmlformats.org/officeDocument/2006/relationships" xmlns:w="http://schemas.openxmlformats.org/wordprocessingml/2006/main" xmlns:w14="http://schemas.microsoft.com/office/word/2010/wordml" xmlns:w15="http://schemas.microsoft.com/office/word/2012/wordml" xmlns:w16se="http://schemas.microsoft.com/office/word/2015/wordml/symex" mc:Ignorable="w14 w15 w16se">
+<w:styles xmlns:mc="http://schemas.openxmlformats.org/markup-compatibility/2006" xmlns:r="http://schemas.openxmlformats.org/officeDocument/2006/relationships" xmlns:w="http://schemas.openxmlformats.org/wordprocessingml/2006/main" xmlns:w14="http://schemas.microsoft.com/office/word/2010/wordml" xmlns:w15="http://schemas.microsoft.com/office/word/2012/wordml" mc:Ignorable="w14 w15">
   <w:docDefaults>
     <w:rPrDefault>
       <w:rPr>

</xml_diff>